<commit_message>
task delivery form upd
</commit_message>
<xml_diff>
--- a/Task Delivery Form.docx
+++ b/Task Delivery Form.docx
@@ -4,7 +4,7 @@
   <w:body>
     <w:p>
       <w:pPr>
-        <w:pStyle w:val="Heading1"/>
+        <w:pStyle w:val="1"/>
         <w:jc w:val="center"/>
       </w:pPr>
       <w:r>
@@ -722,29 +722,49 @@
               </w:rPr>
               <w:t> </w:t>
             </w:r>
-          </w:p>
-        </w:tc>
-        <w:tc>
-          <w:tcPr>
-            <w:tcW w:w="787" w:type="dxa"/>
-            <w:tcBorders>
-              <w:top w:val="nil"/>
-              <w:left w:val="nil"/>
-              <w:bottom w:val="single" w:sz="4" w:space="0" w:color="auto"/>
-              <w:right w:val="single" w:sz="4" w:space="0" w:color="auto"/>
-            </w:tcBorders>
-            <w:shd w:val="clear" w:color="auto" w:fill="auto"/>
-            <w:noWrap/>
-            <w:vAlign w:val="bottom"/>
-            <w:hideMark/>
-          </w:tcPr>
-          <w:p>
-            <w:pPr>
-              <w:rPr>
-                <w:rFonts w:ascii="Calibri" w:eastAsia="Times New Roman" w:hAnsi="Calibri" w:cs="Calibri"/>
-                <w:color w:val="000000"/>
-              </w:rPr>
-            </w:pPr>
+            <w:r>
+              <w:sym w:font="Symbol" w:char="F0D6"/>
+            </w:r>
+            <w:r>
+              <w:rPr>
+                <w:rFonts w:ascii="Calibri" w:eastAsia="Times New Roman" w:hAnsi="Calibri" w:cs="Calibri"/>
+                <w:color w:val="000000"/>
+              </w:rPr>
+              <w:t> </w:t>
+            </w:r>
+          </w:p>
+        </w:tc>
+        <w:tc>
+          <w:tcPr>
+            <w:tcW w:w="787" w:type="dxa"/>
+            <w:tcBorders>
+              <w:top w:val="nil"/>
+              <w:left w:val="nil"/>
+              <w:bottom w:val="single" w:sz="4" w:space="0" w:color="auto"/>
+              <w:right w:val="single" w:sz="4" w:space="0" w:color="auto"/>
+            </w:tcBorders>
+            <w:shd w:val="clear" w:color="auto" w:fill="auto"/>
+            <w:noWrap/>
+            <w:vAlign w:val="bottom"/>
+            <w:hideMark/>
+          </w:tcPr>
+          <w:p>
+            <w:pPr>
+              <w:rPr>
+                <w:rFonts w:ascii="Calibri" w:eastAsia="Times New Roman" w:hAnsi="Calibri" w:cs="Calibri"/>
+                <w:color w:val="000000"/>
+              </w:rPr>
+            </w:pPr>
+            <w:r>
+              <w:rPr>
+                <w:rFonts w:ascii="Calibri" w:eastAsia="Times New Roman" w:hAnsi="Calibri" w:cs="Calibri"/>
+                <w:color w:val="000000"/>
+              </w:rPr>
+              <w:t> </w:t>
+            </w:r>
+            <w:r>
+              <w:sym w:font="Symbol" w:char="F0D6"/>
+            </w:r>
             <w:r>
               <w:rPr>
                 <w:rFonts w:ascii="Calibri" w:eastAsia="Times New Roman" w:hAnsi="Calibri" w:cs="Calibri"/>
@@ -977,17 +997,8 @@
                 <w:rFonts w:ascii="Calibri" w:eastAsia="Times New Roman" w:hAnsi="Calibri" w:cs="Calibri"/>
                 <w:color w:val="000000"/>
               </w:rPr>
-              <w:t xml:space="preserve">Denis </w:t>
-            </w:r>
-            <w:proofErr w:type="spellStart"/>
-            <w:r>
-              <w:rPr>
-                <w:rFonts w:ascii="Calibri" w:eastAsia="Times New Roman" w:hAnsi="Calibri" w:cs="Calibri"/>
-                <w:color w:val="000000"/>
-              </w:rPr>
-              <w:t>Zhmurenko</w:t>
-            </w:r>
-            <w:proofErr w:type="spellEnd"/>
+              <w:t>Denis Zhmurenko</w:t>
+            </w:r>
           </w:p>
         </w:tc>
         <w:tc>
@@ -1117,29 +1128,49 @@
               </w:rPr>
               <w:t> </w:t>
             </w:r>
-          </w:p>
-        </w:tc>
-        <w:tc>
-          <w:tcPr>
-            <w:tcW w:w="787" w:type="dxa"/>
-            <w:tcBorders>
-              <w:top w:val="nil"/>
-              <w:left w:val="nil"/>
-              <w:bottom w:val="single" w:sz="4" w:space="0" w:color="auto"/>
-              <w:right w:val="single" w:sz="4" w:space="0" w:color="auto"/>
-            </w:tcBorders>
-            <w:shd w:val="clear" w:color="auto" w:fill="auto"/>
-            <w:noWrap/>
-            <w:vAlign w:val="bottom"/>
-            <w:hideMark/>
-          </w:tcPr>
-          <w:p>
-            <w:pPr>
-              <w:rPr>
-                <w:rFonts w:ascii="Calibri" w:eastAsia="Times New Roman" w:hAnsi="Calibri" w:cs="Calibri"/>
-                <w:color w:val="000000"/>
-              </w:rPr>
-            </w:pPr>
+            <w:r>
+              <w:sym w:font="Symbol" w:char="F0D6"/>
+            </w:r>
+            <w:r>
+              <w:rPr>
+                <w:rFonts w:ascii="Calibri" w:eastAsia="Times New Roman" w:hAnsi="Calibri" w:cs="Calibri"/>
+                <w:color w:val="000000"/>
+              </w:rPr>
+              <w:t> </w:t>
+            </w:r>
+          </w:p>
+        </w:tc>
+        <w:tc>
+          <w:tcPr>
+            <w:tcW w:w="787" w:type="dxa"/>
+            <w:tcBorders>
+              <w:top w:val="nil"/>
+              <w:left w:val="nil"/>
+              <w:bottom w:val="single" w:sz="4" w:space="0" w:color="auto"/>
+              <w:right w:val="single" w:sz="4" w:space="0" w:color="auto"/>
+            </w:tcBorders>
+            <w:shd w:val="clear" w:color="auto" w:fill="auto"/>
+            <w:noWrap/>
+            <w:vAlign w:val="bottom"/>
+            <w:hideMark/>
+          </w:tcPr>
+          <w:p>
+            <w:pPr>
+              <w:rPr>
+                <w:rFonts w:ascii="Calibri" w:eastAsia="Times New Roman" w:hAnsi="Calibri" w:cs="Calibri"/>
+                <w:color w:val="000000"/>
+              </w:rPr>
+            </w:pPr>
+            <w:r>
+              <w:rPr>
+                <w:rFonts w:ascii="Calibri" w:eastAsia="Times New Roman" w:hAnsi="Calibri" w:cs="Calibri"/>
+                <w:color w:val="000000"/>
+              </w:rPr>
+              <w:t> </w:t>
+            </w:r>
+            <w:r>
+              <w:sym w:font="Symbol" w:char="F0D6"/>
+            </w:r>
             <w:r>
               <w:rPr>
                 <w:rFonts w:ascii="Calibri" w:eastAsia="Times New Roman" w:hAnsi="Calibri" w:cs="Calibri"/>
@@ -1322,17 +1353,8 @@
                 <w:rFonts w:ascii="Calibri" w:eastAsia="Times New Roman" w:hAnsi="Calibri" w:cs="Calibri"/>
                 <w:color w:val="000000"/>
               </w:rPr>
-              <w:t xml:space="preserve">Denis </w:t>
-            </w:r>
-            <w:proofErr w:type="spellStart"/>
-            <w:r>
-              <w:rPr>
-                <w:rFonts w:ascii="Calibri" w:eastAsia="Times New Roman" w:hAnsi="Calibri" w:cs="Calibri"/>
-                <w:color w:val="000000"/>
-              </w:rPr>
-              <w:t>Zhmurenko</w:t>
-            </w:r>
-            <w:proofErr w:type="spellEnd"/>
+              <w:t>Denis Zhmurenko</w:t>
+            </w:r>
           </w:p>
         </w:tc>
       </w:tr>
@@ -1470,28 +1492,48 @@
                 <w:color w:val="000000"/>
               </w:rPr>
             </w:pPr>
-          </w:p>
-        </w:tc>
-        <w:tc>
-          <w:tcPr>
-            <w:tcW w:w="787" w:type="dxa"/>
-            <w:tcBorders>
-              <w:top w:val="nil"/>
-              <w:left w:val="nil"/>
-              <w:bottom w:val="single" w:sz="4" w:space="0" w:color="auto"/>
-              <w:right w:val="single" w:sz="4" w:space="0" w:color="auto"/>
-            </w:tcBorders>
-            <w:shd w:val="clear" w:color="auto" w:fill="auto"/>
-            <w:noWrap/>
-            <w:vAlign w:val="bottom"/>
-          </w:tcPr>
-          <w:p>
-            <w:pPr>
-              <w:rPr>
-                <w:rFonts w:ascii="Calibri" w:eastAsia="Times New Roman" w:hAnsi="Calibri" w:cs="Calibri"/>
-                <w:color w:val="000000"/>
-              </w:rPr>
-            </w:pPr>
+            <w:r>
+              <w:sym w:font="Symbol" w:char="F0D6"/>
+            </w:r>
+            <w:r>
+              <w:rPr>
+                <w:rFonts w:ascii="Calibri" w:eastAsia="Times New Roman" w:hAnsi="Calibri" w:cs="Calibri"/>
+                <w:color w:val="000000"/>
+              </w:rPr>
+              <w:t> </w:t>
+            </w:r>
+          </w:p>
+        </w:tc>
+        <w:tc>
+          <w:tcPr>
+            <w:tcW w:w="787" w:type="dxa"/>
+            <w:tcBorders>
+              <w:top w:val="nil"/>
+              <w:left w:val="nil"/>
+              <w:bottom w:val="single" w:sz="4" w:space="0" w:color="auto"/>
+              <w:right w:val="single" w:sz="4" w:space="0" w:color="auto"/>
+            </w:tcBorders>
+            <w:shd w:val="clear" w:color="auto" w:fill="auto"/>
+            <w:noWrap/>
+            <w:vAlign w:val="bottom"/>
+          </w:tcPr>
+          <w:p>
+            <w:pPr>
+              <w:rPr>
+                <w:rFonts w:ascii="Calibri" w:eastAsia="Times New Roman" w:hAnsi="Calibri" w:cs="Calibri"/>
+                <w:color w:val="000000"/>
+              </w:rPr>
+            </w:pPr>
+            <w:r>
+              <w:sym w:font="Symbol" w:char="F0D6"/>
+            </w:r>
+            <w:r>
+              <w:rPr>
+                <w:rFonts w:ascii="Calibri" w:eastAsia="Times New Roman" w:hAnsi="Calibri" w:cs="Calibri"/>
+                <w:color w:val="000000"/>
+              </w:rPr>
+              <w:t> </w:t>
+            </w:r>
           </w:p>
         </w:tc>
         <w:tc>
@@ -1778,28 +1820,48 @@
                 <w:color w:val="000000"/>
               </w:rPr>
             </w:pPr>
-          </w:p>
-        </w:tc>
-        <w:tc>
-          <w:tcPr>
-            <w:tcW w:w="787" w:type="dxa"/>
-            <w:tcBorders>
-              <w:top w:val="nil"/>
-              <w:left w:val="nil"/>
-              <w:bottom w:val="single" w:sz="4" w:space="0" w:color="auto"/>
-              <w:right w:val="single" w:sz="4" w:space="0" w:color="auto"/>
-            </w:tcBorders>
-            <w:shd w:val="clear" w:color="auto" w:fill="auto"/>
-            <w:noWrap/>
-            <w:vAlign w:val="bottom"/>
-          </w:tcPr>
-          <w:p>
-            <w:pPr>
-              <w:rPr>
-                <w:rFonts w:ascii="Calibri" w:eastAsia="Times New Roman" w:hAnsi="Calibri" w:cs="Calibri"/>
-                <w:color w:val="000000"/>
-              </w:rPr>
-            </w:pPr>
+            <w:r>
+              <w:sym w:font="Symbol" w:char="F0D6"/>
+            </w:r>
+            <w:r>
+              <w:rPr>
+                <w:rFonts w:ascii="Calibri" w:eastAsia="Times New Roman" w:hAnsi="Calibri" w:cs="Calibri"/>
+                <w:color w:val="000000"/>
+              </w:rPr>
+              <w:t> </w:t>
+            </w:r>
+          </w:p>
+        </w:tc>
+        <w:tc>
+          <w:tcPr>
+            <w:tcW w:w="787" w:type="dxa"/>
+            <w:tcBorders>
+              <w:top w:val="nil"/>
+              <w:left w:val="nil"/>
+              <w:bottom w:val="single" w:sz="4" w:space="0" w:color="auto"/>
+              <w:right w:val="single" w:sz="4" w:space="0" w:color="auto"/>
+            </w:tcBorders>
+            <w:shd w:val="clear" w:color="auto" w:fill="auto"/>
+            <w:noWrap/>
+            <w:vAlign w:val="bottom"/>
+          </w:tcPr>
+          <w:p>
+            <w:pPr>
+              <w:rPr>
+                <w:rFonts w:ascii="Calibri" w:eastAsia="Times New Roman" w:hAnsi="Calibri" w:cs="Calibri"/>
+                <w:color w:val="000000"/>
+              </w:rPr>
+            </w:pPr>
+            <w:r>
+              <w:sym w:font="Symbol" w:char="F0D6"/>
+            </w:r>
+            <w:r>
+              <w:rPr>
+                <w:rFonts w:ascii="Calibri" w:eastAsia="Times New Roman" w:hAnsi="Calibri" w:cs="Calibri"/>
+                <w:color w:val="000000"/>
+              </w:rPr>
+              <w:t> </w:t>
+            </w:r>
           </w:p>
         </w:tc>
         <w:tc>
@@ -2373,7 +2435,7 @@
                 <w:rFonts w:ascii="Calibri" w:eastAsia="Times New Roman" w:hAnsi="Calibri" w:cs="Calibri"/>
                 <w:color w:val="000000"/>
               </w:rPr>
-              <w:t>76</w:t>
+              <w:t>100</w:t>
             </w:r>
           </w:p>
         </w:tc>
@@ -2410,7 +2472,7 @@
                 <w:rFonts w:ascii="Calibri" w:eastAsia="Times New Roman" w:hAnsi="Calibri" w:cs="Calibri"/>
                 <w:color w:val="000000"/>
               </w:rPr>
-              <w:t>60</w:t>
+              <w:t>100</w:t>
             </w:r>
           </w:p>
         </w:tc>
@@ -2442,6 +2504,13 @@
               </w:rPr>
               <w:t> </w:t>
             </w:r>
+            <w:r>
+              <w:rPr>
+                <w:rFonts w:ascii="Calibri" w:eastAsia="Times New Roman" w:hAnsi="Calibri" w:cs="Calibri"/>
+                <w:color w:val="000000"/>
+              </w:rPr>
+              <w:t>71</w:t>
+            </w:r>
           </w:p>
         </w:tc>
         <w:tc>
@@ -2471,6 +2540,13 @@
                 <w:color w:val="000000"/>
               </w:rPr>
               <w:t> </w:t>
+            </w:r>
+            <w:r>
+              <w:rPr>
+                <w:rFonts w:ascii="Calibri" w:eastAsia="Times New Roman" w:hAnsi="Calibri" w:cs="Calibri"/>
+                <w:color w:val="000000"/>
+              </w:rPr>
+              <w:t>85</w:t>
             </w:r>
           </w:p>
         </w:tc>
@@ -2634,7 +2710,7 @@
     </w:p>
     <w:p>
       <w:pPr>
-        <w:pStyle w:val="ListParagraph"/>
+        <w:pStyle w:val="a3"/>
         <w:numPr>
           <w:ilvl w:val="0"/>
           <w:numId w:val="1"/>
@@ -2646,7 +2722,7 @@
     </w:p>
     <w:p>
       <w:pPr>
-        <w:pStyle w:val="ListParagraph"/>
+        <w:pStyle w:val="a3"/>
         <w:numPr>
           <w:ilvl w:val="0"/>
           <w:numId w:val="1"/>
@@ -2658,7 +2734,7 @@
     </w:p>
     <w:p>
       <w:pPr>
-        <w:pStyle w:val="ListParagraph"/>
+        <w:pStyle w:val="a3"/>
         <w:numPr>
           <w:ilvl w:val="0"/>
           <w:numId w:val="1"/>
@@ -2666,6 +2742,36 @@
       </w:pPr>
       <w:r>
         <w:t>Communities</w:t>
+      </w:r>
+    </w:p>
+    <w:p>
+      <w:pPr>
+        <w:pStyle w:val="a3"/>
+        <w:numPr>
+          <w:ilvl w:val="0"/>
+          <w:numId w:val="1"/>
+        </w:numPr>
+      </w:pPr>
+      <w:r>
+        <w:rPr>
+          <w:lang w:val="en-US"/>
+        </w:rPr>
+        <w:t>Posts &amp; Feed</w:t>
+      </w:r>
+    </w:p>
+    <w:p>
+      <w:pPr>
+        <w:pStyle w:val="a3"/>
+        <w:numPr>
+          <w:ilvl w:val="0"/>
+          <w:numId w:val="1"/>
+        </w:numPr>
+      </w:pPr>
+      <w:r>
+        <w:rPr>
+          <w:lang w:val="en-US"/>
+        </w:rPr>
+        <w:t>Events</w:t>
       </w:r>
     </w:p>
     <w:p/>
@@ -2676,14 +2782,14 @@
       <w:hyperlink r:id="rId5" w:history="1">
         <w:r>
           <w:rPr>
-            <w:rStyle w:val="Hyperlink"/>
+            <w:rStyle w:val="a4"/>
           </w:rPr>
           <w:t xml:space="preserve">Epics Roadmap · </w:t>
         </w:r>
         <w:proofErr w:type="spellStart"/>
         <w:r>
           <w:rPr>
-            <w:rStyle w:val="Hyperlink"/>
+            <w:rStyle w:val="a4"/>
           </w:rPr>
           <w:t>UniHub</w:t>
         </w:r>
@@ -2709,7 +2815,7 @@
     </w:p>
     <w:p>
       <w:pPr>
-        <w:pStyle w:val="ListParagraph"/>
+        <w:pStyle w:val="a3"/>
         <w:numPr>
           <w:ilvl w:val="0"/>
           <w:numId w:val="3"/>
@@ -2721,7 +2827,7 @@
     </w:p>
     <w:p>
       <w:pPr>
-        <w:pStyle w:val="ListParagraph"/>
+        <w:pStyle w:val="a3"/>
         <w:numPr>
           <w:ilvl w:val="0"/>
           <w:numId w:val="3"/>
@@ -2739,7 +2845,7 @@
     </w:p>
     <w:p>
       <w:pPr>
-        <w:pStyle w:val="ListParagraph"/>
+        <w:pStyle w:val="a3"/>
         <w:numPr>
           <w:ilvl w:val="0"/>
           <w:numId w:val="3"/>
@@ -2751,7 +2857,7 @@
     </w:p>
     <w:p>
       <w:pPr>
-        <w:pStyle w:val="ListParagraph"/>
+        <w:pStyle w:val="a3"/>
         <w:numPr>
           <w:ilvl w:val="0"/>
           <w:numId w:val="3"/>
@@ -2799,7 +2905,7 @@
     </w:p>
     <w:p>
       <w:pPr>
-        <w:pStyle w:val="ListParagraph"/>
+        <w:pStyle w:val="a3"/>
         <w:numPr>
           <w:ilvl w:val="0"/>
           <w:numId w:val="3"/>
@@ -3491,15 +3597,15 @@
     <w:lsdException w:name="Unresolved Mention" w:semiHidden="1" w:unhideWhenUsed="1"/>
     <w:lsdException w:name="Smart Link" w:semiHidden="1" w:unhideWhenUsed="1"/>
   </w:latentStyles>
-  <w:style w:type="paragraph" w:default="1" w:styleId="Normal">
+  <w:style w:type="paragraph" w:default="1" w:styleId="a">
     <w:name w:val="Normal"/>
     <w:qFormat/>
   </w:style>
-  <w:style w:type="paragraph" w:styleId="Heading1">
+  <w:style w:type="paragraph" w:styleId="1">
     <w:name w:val="heading 1"/>
-    <w:basedOn w:val="Normal"/>
-    <w:next w:val="Normal"/>
-    <w:link w:val="Heading1Char"/>
+    <w:basedOn w:val="a"/>
+    <w:next w:val="a"/>
+    <w:link w:val="10"/>
     <w:uiPriority w:val="9"/>
     <w:qFormat/>
     <w:rsid w:val="00BB4EB6"/>
@@ -3516,12 +3622,13 @@
       <w:szCs w:val="32"/>
     </w:rPr>
   </w:style>
-  <w:style w:type="character" w:default="1" w:styleId="DefaultParagraphFont">
+  <w:style w:type="character" w:default="1" w:styleId="a0">
     <w:name w:val="Default Paragraph Font"/>
     <w:uiPriority w:val="1"/>
+    <w:semiHidden/>
     <w:unhideWhenUsed/>
   </w:style>
-  <w:style w:type="table" w:default="1" w:styleId="TableNormal">
+  <w:style w:type="table" w:default="1" w:styleId="a1">
     <w:name w:val="Normal Table"/>
     <w:uiPriority w:val="99"/>
     <w:semiHidden/>
@@ -3536,15 +3643,15 @@
       </w:tblCellMar>
     </w:tblPr>
   </w:style>
-  <w:style w:type="numbering" w:default="1" w:styleId="NoList">
+  <w:style w:type="numbering" w:default="1" w:styleId="a2">
     <w:name w:val="No List"/>
     <w:uiPriority w:val="99"/>
     <w:semiHidden/>
     <w:unhideWhenUsed/>
   </w:style>
-  <w:style w:type="paragraph" w:styleId="ListParagraph">
+  <w:style w:type="paragraph" w:styleId="a3">
     <w:name w:val="List Paragraph"/>
-    <w:basedOn w:val="Normal"/>
+    <w:basedOn w:val="a"/>
     <w:uiPriority w:val="34"/>
     <w:qFormat/>
     <w:rsid w:val="00123A0B"/>
@@ -3553,10 +3660,10 @@
       <w:contextualSpacing/>
     </w:pPr>
   </w:style>
-  <w:style w:type="character" w:customStyle="1" w:styleId="Heading1Char">
-    <w:name w:val="Heading 1 Char"/>
-    <w:basedOn w:val="DefaultParagraphFont"/>
-    <w:link w:val="Heading1"/>
+  <w:style w:type="character" w:customStyle="1" w:styleId="10">
+    <w:name w:val="Заголовок 1 Знак"/>
+    <w:basedOn w:val="a0"/>
+    <w:link w:val="1"/>
     <w:uiPriority w:val="9"/>
     <w:rsid w:val="00BB4EB6"/>
     <w:rPr>
@@ -3566,9 +3673,9 @@
       <w:szCs w:val="32"/>
     </w:rPr>
   </w:style>
-  <w:style w:type="character" w:styleId="Hyperlink">
+  <w:style w:type="character" w:styleId="a4">
     <w:name w:val="Hyperlink"/>
-    <w:basedOn w:val="DefaultParagraphFont"/>
+    <w:basedOn w:val="a0"/>
     <w:uiPriority w:val="99"/>
     <w:unhideWhenUsed/>
     <w:rsid w:val="00723D1D"/>
@@ -3577,9 +3684,9 @@
       <w:u w:val="single"/>
     </w:rPr>
   </w:style>
-  <w:style w:type="character" w:styleId="UnresolvedMention">
+  <w:style w:type="character" w:styleId="a5">
     <w:name w:val="Unresolved Mention"/>
-    <w:basedOn w:val="DefaultParagraphFont"/>
+    <w:basedOn w:val="a0"/>
     <w:uiPriority w:val="99"/>
     <w:semiHidden/>
     <w:unhideWhenUsed/>

</xml_diff>

<commit_message>
task delivery form upd (#23)
</commit_message>
<xml_diff>
--- a/Task Delivery Form.docx
+++ b/Task Delivery Form.docx
@@ -4,7 +4,7 @@
   <w:body>
     <w:p>
       <w:pPr>
-        <w:pStyle w:val="Heading1"/>
+        <w:pStyle w:val="1"/>
         <w:jc w:val="center"/>
       </w:pPr>
       <w:r>
@@ -722,29 +722,49 @@
               </w:rPr>
               <w:t> </w:t>
             </w:r>
-          </w:p>
-        </w:tc>
-        <w:tc>
-          <w:tcPr>
-            <w:tcW w:w="787" w:type="dxa"/>
-            <w:tcBorders>
-              <w:top w:val="nil"/>
-              <w:left w:val="nil"/>
-              <w:bottom w:val="single" w:sz="4" w:space="0" w:color="auto"/>
-              <w:right w:val="single" w:sz="4" w:space="0" w:color="auto"/>
-            </w:tcBorders>
-            <w:shd w:val="clear" w:color="auto" w:fill="auto"/>
-            <w:noWrap/>
-            <w:vAlign w:val="bottom"/>
-            <w:hideMark/>
-          </w:tcPr>
-          <w:p>
-            <w:pPr>
-              <w:rPr>
-                <w:rFonts w:ascii="Calibri" w:eastAsia="Times New Roman" w:hAnsi="Calibri" w:cs="Calibri"/>
-                <w:color w:val="000000"/>
-              </w:rPr>
-            </w:pPr>
+            <w:r>
+              <w:sym w:font="Symbol" w:char="F0D6"/>
+            </w:r>
+            <w:r>
+              <w:rPr>
+                <w:rFonts w:ascii="Calibri" w:eastAsia="Times New Roman" w:hAnsi="Calibri" w:cs="Calibri"/>
+                <w:color w:val="000000"/>
+              </w:rPr>
+              <w:t> </w:t>
+            </w:r>
+          </w:p>
+        </w:tc>
+        <w:tc>
+          <w:tcPr>
+            <w:tcW w:w="787" w:type="dxa"/>
+            <w:tcBorders>
+              <w:top w:val="nil"/>
+              <w:left w:val="nil"/>
+              <w:bottom w:val="single" w:sz="4" w:space="0" w:color="auto"/>
+              <w:right w:val="single" w:sz="4" w:space="0" w:color="auto"/>
+            </w:tcBorders>
+            <w:shd w:val="clear" w:color="auto" w:fill="auto"/>
+            <w:noWrap/>
+            <w:vAlign w:val="bottom"/>
+            <w:hideMark/>
+          </w:tcPr>
+          <w:p>
+            <w:pPr>
+              <w:rPr>
+                <w:rFonts w:ascii="Calibri" w:eastAsia="Times New Roman" w:hAnsi="Calibri" w:cs="Calibri"/>
+                <w:color w:val="000000"/>
+              </w:rPr>
+            </w:pPr>
+            <w:r>
+              <w:rPr>
+                <w:rFonts w:ascii="Calibri" w:eastAsia="Times New Roman" w:hAnsi="Calibri" w:cs="Calibri"/>
+                <w:color w:val="000000"/>
+              </w:rPr>
+              <w:t> </w:t>
+            </w:r>
+            <w:r>
+              <w:sym w:font="Symbol" w:char="F0D6"/>
+            </w:r>
             <w:r>
               <w:rPr>
                 <w:rFonts w:ascii="Calibri" w:eastAsia="Times New Roman" w:hAnsi="Calibri" w:cs="Calibri"/>
@@ -977,17 +997,8 @@
                 <w:rFonts w:ascii="Calibri" w:eastAsia="Times New Roman" w:hAnsi="Calibri" w:cs="Calibri"/>
                 <w:color w:val="000000"/>
               </w:rPr>
-              <w:t xml:space="preserve">Denis </w:t>
-            </w:r>
-            <w:proofErr w:type="spellStart"/>
-            <w:r>
-              <w:rPr>
-                <w:rFonts w:ascii="Calibri" w:eastAsia="Times New Roman" w:hAnsi="Calibri" w:cs="Calibri"/>
-                <w:color w:val="000000"/>
-              </w:rPr>
-              <w:t>Zhmurenko</w:t>
-            </w:r>
-            <w:proofErr w:type="spellEnd"/>
+              <w:t>Denis Zhmurenko</w:t>
+            </w:r>
           </w:p>
         </w:tc>
         <w:tc>
@@ -1117,29 +1128,49 @@
               </w:rPr>
               <w:t> </w:t>
             </w:r>
-          </w:p>
-        </w:tc>
-        <w:tc>
-          <w:tcPr>
-            <w:tcW w:w="787" w:type="dxa"/>
-            <w:tcBorders>
-              <w:top w:val="nil"/>
-              <w:left w:val="nil"/>
-              <w:bottom w:val="single" w:sz="4" w:space="0" w:color="auto"/>
-              <w:right w:val="single" w:sz="4" w:space="0" w:color="auto"/>
-            </w:tcBorders>
-            <w:shd w:val="clear" w:color="auto" w:fill="auto"/>
-            <w:noWrap/>
-            <w:vAlign w:val="bottom"/>
-            <w:hideMark/>
-          </w:tcPr>
-          <w:p>
-            <w:pPr>
-              <w:rPr>
-                <w:rFonts w:ascii="Calibri" w:eastAsia="Times New Roman" w:hAnsi="Calibri" w:cs="Calibri"/>
-                <w:color w:val="000000"/>
-              </w:rPr>
-            </w:pPr>
+            <w:r>
+              <w:sym w:font="Symbol" w:char="F0D6"/>
+            </w:r>
+            <w:r>
+              <w:rPr>
+                <w:rFonts w:ascii="Calibri" w:eastAsia="Times New Roman" w:hAnsi="Calibri" w:cs="Calibri"/>
+                <w:color w:val="000000"/>
+              </w:rPr>
+              <w:t> </w:t>
+            </w:r>
+          </w:p>
+        </w:tc>
+        <w:tc>
+          <w:tcPr>
+            <w:tcW w:w="787" w:type="dxa"/>
+            <w:tcBorders>
+              <w:top w:val="nil"/>
+              <w:left w:val="nil"/>
+              <w:bottom w:val="single" w:sz="4" w:space="0" w:color="auto"/>
+              <w:right w:val="single" w:sz="4" w:space="0" w:color="auto"/>
+            </w:tcBorders>
+            <w:shd w:val="clear" w:color="auto" w:fill="auto"/>
+            <w:noWrap/>
+            <w:vAlign w:val="bottom"/>
+            <w:hideMark/>
+          </w:tcPr>
+          <w:p>
+            <w:pPr>
+              <w:rPr>
+                <w:rFonts w:ascii="Calibri" w:eastAsia="Times New Roman" w:hAnsi="Calibri" w:cs="Calibri"/>
+                <w:color w:val="000000"/>
+              </w:rPr>
+            </w:pPr>
+            <w:r>
+              <w:rPr>
+                <w:rFonts w:ascii="Calibri" w:eastAsia="Times New Roman" w:hAnsi="Calibri" w:cs="Calibri"/>
+                <w:color w:val="000000"/>
+              </w:rPr>
+              <w:t> </w:t>
+            </w:r>
+            <w:r>
+              <w:sym w:font="Symbol" w:char="F0D6"/>
+            </w:r>
             <w:r>
               <w:rPr>
                 <w:rFonts w:ascii="Calibri" w:eastAsia="Times New Roman" w:hAnsi="Calibri" w:cs="Calibri"/>
@@ -1322,17 +1353,8 @@
                 <w:rFonts w:ascii="Calibri" w:eastAsia="Times New Roman" w:hAnsi="Calibri" w:cs="Calibri"/>
                 <w:color w:val="000000"/>
               </w:rPr>
-              <w:t xml:space="preserve">Denis </w:t>
-            </w:r>
-            <w:proofErr w:type="spellStart"/>
-            <w:r>
-              <w:rPr>
-                <w:rFonts w:ascii="Calibri" w:eastAsia="Times New Roman" w:hAnsi="Calibri" w:cs="Calibri"/>
-                <w:color w:val="000000"/>
-              </w:rPr>
-              <w:t>Zhmurenko</w:t>
-            </w:r>
-            <w:proofErr w:type="spellEnd"/>
+              <w:t>Denis Zhmurenko</w:t>
+            </w:r>
           </w:p>
         </w:tc>
       </w:tr>
@@ -1470,28 +1492,48 @@
                 <w:color w:val="000000"/>
               </w:rPr>
             </w:pPr>
-          </w:p>
-        </w:tc>
-        <w:tc>
-          <w:tcPr>
-            <w:tcW w:w="787" w:type="dxa"/>
-            <w:tcBorders>
-              <w:top w:val="nil"/>
-              <w:left w:val="nil"/>
-              <w:bottom w:val="single" w:sz="4" w:space="0" w:color="auto"/>
-              <w:right w:val="single" w:sz="4" w:space="0" w:color="auto"/>
-            </w:tcBorders>
-            <w:shd w:val="clear" w:color="auto" w:fill="auto"/>
-            <w:noWrap/>
-            <w:vAlign w:val="bottom"/>
-          </w:tcPr>
-          <w:p>
-            <w:pPr>
-              <w:rPr>
-                <w:rFonts w:ascii="Calibri" w:eastAsia="Times New Roman" w:hAnsi="Calibri" w:cs="Calibri"/>
-                <w:color w:val="000000"/>
-              </w:rPr>
-            </w:pPr>
+            <w:r>
+              <w:sym w:font="Symbol" w:char="F0D6"/>
+            </w:r>
+            <w:r>
+              <w:rPr>
+                <w:rFonts w:ascii="Calibri" w:eastAsia="Times New Roman" w:hAnsi="Calibri" w:cs="Calibri"/>
+                <w:color w:val="000000"/>
+              </w:rPr>
+              <w:t> </w:t>
+            </w:r>
+          </w:p>
+        </w:tc>
+        <w:tc>
+          <w:tcPr>
+            <w:tcW w:w="787" w:type="dxa"/>
+            <w:tcBorders>
+              <w:top w:val="nil"/>
+              <w:left w:val="nil"/>
+              <w:bottom w:val="single" w:sz="4" w:space="0" w:color="auto"/>
+              <w:right w:val="single" w:sz="4" w:space="0" w:color="auto"/>
+            </w:tcBorders>
+            <w:shd w:val="clear" w:color="auto" w:fill="auto"/>
+            <w:noWrap/>
+            <w:vAlign w:val="bottom"/>
+          </w:tcPr>
+          <w:p>
+            <w:pPr>
+              <w:rPr>
+                <w:rFonts w:ascii="Calibri" w:eastAsia="Times New Roman" w:hAnsi="Calibri" w:cs="Calibri"/>
+                <w:color w:val="000000"/>
+              </w:rPr>
+            </w:pPr>
+            <w:r>
+              <w:sym w:font="Symbol" w:char="F0D6"/>
+            </w:r>
+            <w:r>
+              <w:rPr>
+                <w:rFonts w:ascii="Calibri" w:eastAsia="Times New Roman" w:hAnsi="Calibri" w:cs="Calibri"/>
+                <w:color w:val="000000"/>
+              </w:rPr>
+              <w:t> </w:t>
+            </w:r>
           </w:p>
         </w:tc>
         <w:tc>
@@ -1778,28 +1820,48 @@
                 <w:color w:val="000000"/>
               </w:rPr>
             </w:pPr>
-          </w:p>
-        </w:tc>
-        <w:tc>
-          <w:tcPr>
-            <w:tcW w:w="787" w:type="dxa"/>
-            <w:tcBorders>
-              <w:top w:val="nil"/>
-              <w:left w:val="nil"/>
-              <w:bottom w:val="single" w:sz="4" w:space="0" w:color="auto"/>
-              <w:right w:val="single" w:sz="4" w:space="0" w:color="auto"/>
-            </w:tcBorders>
-            <w:shd w:val="clear" w:color="auto" w:fill="auto"/>
-            <w:noWrap/>
-            <w:vAlign w:val="bottom"/>
-          </w:tcPr>
-          <w:p>
-            <w:pPr>
-              <w:rPr>
-                <w:rFonts w:ascii="Calibri" w:eastAsia="Times New Roman" w:hAnsi="Calibri" w:cs="Calibri"/>
-                <w:color w:val="000000"/>
-              </w:rPr>
-            </w:pPr>
+            <w:r>
+              <w:sym w:font="Symbol" w:char="F0D6"/>
+            </w:r>
+            <w:r>
+              <w:rPr>
+                <w:rFonts w:ascii="Calibri" w:eastAsia="Times New Roman" w:hAnsi="Calibri" w:cs="Calibri"/>
+                <w:color w:val="000000"/>
+              </w:rPr>
+              <w:t> </w:t>
+            </w:r>
+          </w:p>
+        </w:tc>
+        <w:tc>
+          <w:tcPr>
+            <w:tcW w:w="787" w:type="dxa"/>
+            <w:tcBorders>
+              <w:top w:val="nil"/>
+              <w:left w:val="nil"/>
+              <w:bottom w:val="single" w:sz="4" w:space="0" w:color="auto"/>
+              <w:right w:val="single" w:sz="4" w:space="0" w:color="auto"/>
+            </w:tcBorders>
+            <w:shd w:val="clear" w:color="auto" w:fill="auto"/>
+            <w:noWrap/>
+            <w:vAlign w:val="bottom"/>
+          </w:tcPr>
+          <w:p>
+            <w:pPr>
+              <w:rPr>
+                <w:rFonts w:ascii="Calibri" w:eastAsia="Times New Roman" w:hAnsi="Calibri" w:cs="Calibri"/>
+                <w:color w:val="000000"/>
+              </w:rPr>
+            </w:pPr>
+            <w:r>
+              <w:sym w:font="Symbol" w:char="F0D6"/>
+            </w:r>
+            <w:r>
+              <w:rPr>
+                <w:rFonts w:ascii="Calibri" w:eastAsia="Times New Roman" w:hAnsi="Calibri" w:cs="Calibri"/>
+                <w:color w:val="000000"/>
+              </w:rPr>
+              <w:t> </w:t>
+            </w:r>
           </w:p>
         </w:tc>
         <w:tc>
@@ -2373,7 +2435,7 @@
                 <w:rFonts w:ascii="Calibri" w:eastAsia="Times New Roman" w:hAnsi="Calibri" w:cs="Calibri"/>
                 <w:color w:val="000000"/>
               </w:rPr>
-              <w:t>76</w:t>
+              <w:t>100</w:t>
             </w:r>
           </w:p>
         </w:tc>
@@ -2410,7 +2472,7 @@
                 <w:rFonts w:ascii="Calibri" w:eastAsia="Times New Roman" w:hAnsi="Calibri" w:cs="Calibri"/>
                 <w:color w:val="000000"/>
               </w:rPr>
-              <w:t>60</w:t>
+              <w:t>100</w:t>
             </w:r>
           </w:p>
         </w:tc>
@@ -2442,6 +2504,13 @@
               </w:rPr>
               <w:t> </w:t>
             </w:r>
+            <w:r>
+              <w:rPr>
+                <w:rFonts w:ascii="Calibri" w:eastAsia="Times New Roman" w:hAnsi="Calibri" w:cs="Calibri"/>
+                <w:color w:val="000000"/>
+              </w:rPr>
+              <w:t>71</w:t>
+            </w:r>
           </w:p>
         </w:tc>
         <w:tc>
@@ -2471,6 +2540,13 @@
                 <w:color w:val="000000"/>
               </w:rPr>
               <w:t> </w:t>
+            </w:r>
+            <w:r>
+              <w:rPr>
+                <w:rFonts w:ascii="Calibri" w:eastAsia="Times New Roman" w:hAnsi="Calibri" w:cs="Calibri"/>
+                <w:color w:val="000000"/>
+              </w:rPr>
+              <w:t>85</w:t>
             </w:r>
           </w:p>
         </w:tc>
@@ -2634,7 +2710,7 @@
     </w:p>
     <w:p>
       <w:pPr>
-        <w:pStyle w:val="ListParagraph"/>
+        <w:pStyle w:val="a3"/>
         <w:numPr>
           <w:ilvl w:val="0"/>
           <w:numId w:val="1"/>
@@ -2646,7 +2722,7 @@
     </w:p>
     <w:p>
       <w:pPr>
-        <w:pStyle w:val="ListParagraph"/>
+        <w:pStyle w:val="a3"/>
         <w:numPr>
           <w:ilvl w:val="0"/>
           <w:numId w:val="1"/>
@@ -2658,7 +2734,7 @@
     </w:p>
     <w:p>
       <w:pPr>
-        <w:pStyle w:val="ListParagraph"/>
+        <w:pStyle w:val="a3"/>
         <w:numPr>
           <w:ilvl w:val="0"/>
           <w:numId w:val="1"/>
@@ -2666,6 +2742,36 @@
       </w:pPr>
       <w:r>
         <w:t>Communities</w:t>
+      </w:r>
+    </w:p>
+    <w:p>
+      <w:pPr>
+        <w:pStyle w:val="a3"/>
+        <w:numPr>
+          <w:ilvl w:val="0"/>
+          <w:numId w:val="1"/>
+        </w:numPr>
+      </w:pPr>
+      <w:r>
+        <w:rPr>
+          <w:lang w:val="en-US"/>
+        </w:rPr>
+        <w:t>Posts &amp; Feed</w:t>
+      </w:r>
+    </w:p>
+    <w:p>
+      <w:pPr>
+        <w:pStyle w:val="a3"/>
+        <w:numPr>
+          <w:ilvl w:val="0"/>
+          <w:numId w:val="1"/>
+        </w:numPr>
+      </w:pPr>
+      <w:r>
+        <w:rPr>
+          <w:lang w:val="en-US"/>
+        </w:rPr>
+        <w:t>Events</w:t>
       </w:r>
     </w:p>
     <w:p/>
@@ -2676,14 +2782,14 @@
       <w:hyperlink r:id="rId5" w:history="1">
         <w:r>
           <w:rPr>
-            <w:rStyle w:val="Hyperlink"/>
+            <w:rStyle w:val="a4"/>
           </w:rPr>
           <w:t xml:space="preserve">Epics Roadmap · </w:t>
         </w:r>
         <w:proofErr w:type="spellStart"/>
         <w:r>
           <w:rPr>
-            <w:rStyle w:val="Hyperlink"/>
+            <w:rStyle w:val="a4"/>
           </w:rPr>
           <w:t>UniHub</w:t>
         </w:r>
@@ -2709,7 +2815,7 @@
     </w:p>
     <w:p>
       <w:pPr>
-        <w:pStyle w:val="ListParagraph"/>
+        <w:pStyle w:val="a3"/>
         <w:numPr>
           <w:ilvl w:val="0"/>
           <w:numId w:val="3"/>
@@ -2721,7 +2827,7 @@
     </w:p>
     <w:p>
       <w:pPr>
-        <w:pStyle w:val="ListParagraph"/>
+        <w:pStyle w:val="a3"/>
         <w:numPr>
           <w:ilvl w:val="0"/>
           <w:numId w:val="3"/>
@@ -2739,7 +2845,7 @@
     </w:p>
     <w:p>
       <w:pPr>
-        <w:pStyle w:val="ListParagraph"/>
+        <w:pStyle w:val="a3"/>
         <w:numPr>
           <w:ilvl w:val="0"/>
           <w:numId w:val="3"/>
@@ -2751,7 +2857,7 @@
     </w:p>
     <w:p>
       <w:pPr>
-        <w:pStyle w:val="ListParagraph"/>
+        <w:pStyle w:val="a3"/>
         <w:numPr>
           <w:ilvl w:val="0"/>
           <w:numId w:val="3"/>
@@ -2799,7 +2905,7 @@
     </w:p>
     <w:p>
       <w:pPr>
-        <w:pStyle w:val="ListParagraph"/>
+        <w:pStyle w:val="a3"/>
         <w:numPr>
           <w:ilvl w:val="0"/>
           <w:numId w:val="3"/>
@@ -3491,15 +3597,15 @@
     <w:lsdException w:name="Unresolved Mention" w:semiHidden="1" w:unhideWhenUsed="1"/>
     <w:lsdException w:name="Smart Link" w:semiHidden="1" w:unhideWhenUsed="1"/>
   </w:latentStyles>
-  <w:style w:type="paragraph" w:default="1" w:styleId="Normal">
+  <w:style w:type="paragraph" w:default="1" w:styleId="a">
     <w:name w:val="Normal"/>
     <w:qFormat/>
   </w:style>
-  <w:style w:type="paragraph" w:styleId="Heading1">
+  <w:style w:type="paragraph" w:styleId="1">
     <w:name w:val="heading 1"/>
-    <w:basedOn w:val="Normal"/>
-    <w:next w:val="Normal"/>
-    <w:link w:val="Heading1Char"/>
+    <w:basedOn w:val="a"/>
+    <w:next w:val="a"/>
+    <w:link w:val="10"/>
     <w:uiPriority w:val="9"/>
     <w:qFormat/>
     <w:rsid w:val="00BB4EB6"/>
@@ -3516,12 +3622,13 @@
       <w:szCs w:val="32"/>
     </w:rPr>
   </w:style>
-  <w:style w:type="character" w:default="1" w:styleId="DefaultParagraphFont">
+  <w:style w:type="character" w:default="1" w:styleId="a0">
     <w:name w:val="Default Paragraph Font"/>
     <w:uiPriority w:val="1"/>
+    <w:semiHidden/>
     <w:unhideWhenUsed/>
   </w:style>
-  <w:style w:type="table" w:default="1" w:styleId="TableNormal">
+  <w:style w:type="table" w:default="1" w:styleId="a1">
     <w:name w:val="Normal Table"/>
     <w:uiPriority w:val="99"/>
     <w:semiHidden/>
@@ -3536,15 +3643,15 @@
       </w:tblCellMar>
     </w:tblPr>
   </w:style>
-  <w:style w:type="numbering" w:default="1" w:styleId="NoList">
+  <w:style w:type="numbering" w:default="1" w:styleId="a2">
     <w:name w:val="No List"/>
     <w:uiPriority w:val="99"/>
     <w:semiHidden/>
     <w:unhideWhenUsed/>
   </w:style>
-  <w:style w:type="paragraph" w:styleId="ListParagraph">
+  <w:style w:type="paragraph" w:styleId="a3">
     <w:name w:val="List Paragraph"/>
-    <w:basedOn w:val="Normal"/>
+    <w:basedOn w:val="a"/>
     <w:uiPriority w:val="34"/>
     <w:qFormat/>
     <w:rsid w:val="00123A0B"/>
@@ -3553,10 +3660,10 @@
       <w:contextualSpacing/>
     </w:pPr>
   </w:style>
-  <w:style w:type="character" w:customStyle="1" w:styleId="Heading1Char">
-    <w:name w:val="Heading 1 Char"/>
-    <w:basedOn w:val="DefaultParagraphFont"/>
-    <w:link w:val="Heading1"/>
+  <w:style w:type="character" w:customStyle="1" w:styleId="10">
+    <w:name w:val="Заголовок 1 Знак"/>
+    <w:basedOn w:val="a0"/>
+    <w:link w:val="1"/>
     <w:uiPriority w:val="9"/>
     <w:rsid w:val="00BB4EB6"/>
     <w:rPr>
@@ -3566,9 +3673,9 @@
       <w:szCs w:val="32"/>
     </w:rPr>
   </w:style>
-  <w:style w:type="character" w:styleId="Hyperlink">
+  <w:style w:type="character" w:styleId="a4">
     <w:name w:val="Hyperlink"/>
-    <w:basedOn w:val="DefaultParagraphFont"/>
+    <w:basedOn w:val="a0"/>
     <w:uiPriority w:val="99"/>
     <w:unhideWhenUsed/>
     <w:rsid w:val="00723D1D"/>
@@ -3577,9 +3684,9 @@
       <w:u w:val="single"/>
     </w:rPr>
   </w:style>
-  <w:style w:type="character" w:styleId="UnresolvedMention">
+  <w:style w:type="character" w:styleId="a5">
     <w:name w:val="Unresolved Mention"/>
-    <w:basedOn w:val="DefaultParagraphFont"/>
+    <w:basedOn w:val="a0"/>
     <w:uiPriority w:val="99"/>
     <w:semiHidden/>
     <w:unhideWhenUsed/>

</xml_diff>